<commit_message>
Task B-4 Code and Report Complete
</commit_message>
<xml_diff>
--- a/Task B-4 Report.docx
+++ b/Task B-4 Report.docx
@@ -134,7 +134,43 @@
           <w:sz w:val="24"/>
           <w:szCs w:val="24"/>
         </w:rPr>
-        <w:t>This subtask was surprisingly easy as I could use P1 as a guide for how to write this function. The first thing I did was separate the model creation code into it’s own function. After a little bit of tweaking to make sure the it still worked I moved onto adding the function parameters.</w:t>
+        <w:t xml:space="preserve">This subtask was surprisingly easy as I could use P1 as a guide for how to write this function. The first thing I did was separate the model creation code into </w:t>
+      </w:r>
+      <w:proofErr w:type="gramStart"/>
+      <w:r>
+        <w:rPr>
+          <w:rStyle w:val="SubtleReference"/>
+          <w:sz w:val="24"/>
+          <w:szCs w:val="24"/>
+        </w:rPr>
+        <w:t>it’s</w:t>
+      </w:r>
+      <w:proofErr w:type="gramEnd"/>
+      <w:r>
+        <w:rPr>
+          <w:rStyle w:val="SubtleReference"/>
+          <w:sz w:val="24"/>
+          <w:szCs w:val="24"/>
+        </w:rPr>
+        <w:t xml:space="preserve"> own function. After a little bit of tweaking to make sure </w:t>
+      </w:r>
+      <w:proofErr w:type="gramStart"/>
+      <w:r>
+        <w:rPr>
+          <w:rStyle w:val="SubtleReference"/>
+          <w:sz w:val="24"/>
+          <w:szCs w:val="24"/>
+        </w:rPr>
+        <w:t>the it</w:t>
+      </w:r>
+      <w:proofErr w:type="gramEnd"/>
+      <w:r>
+        <w:rPr>
+          <w:rStyle w:val="SubtleReference"/>
+          <w:sz w:val="24"/>
+          <w:szCs w:val="24"/>
+        </w:rPr>
+        <w:t xml:space="preserve"> still worked I moved onto adding the function parameters.</w:t>
       </w:r>
       <w:r>
         <w:rPr>
@@ -529,8 +565,18 @@
           <w:sz w:val="24"/>
           <w:szCs w:val="24"/>
         </w:rPr>
-        <w:t>The next step is to add them into the parameters so they can be changed. I did this in parameters.py and my work can be seen here</w:t>
-      </w:r>
+        <w:t xml:space="preserve">The next step is to add them into the parameters so they can be changed. I did this in parameters.py and my work can be seen </w:t>
+      </w:r>
+      <w:proofErr w:type="gramStart"/>
+      <w:r>
+        <w:rPr>
+          <w:rStyle w:val="SubtleReference"/>
+          <w:sz w:val="24"/>
+          <w:szCs w:val="24"/>
+        </w:rPr>
+        <w:t>here</w:t>
+      </w:r>
+      <w:proofErr w:type="gramEnd"/>
     </w:p>
     <w:p>
       <w:pPr>
@@ -676,8 +722,18 @@
           <w:sz w:val="24"/>
           <w:szCs w:val="24"/>
         </w:rPr>
-        <w:t>The code for the switch and hyperparameters can be seen below</w:t>
-      </w:r>
+        <w:t xml:space="preserve">The code for the switch and hyperparameters can be seen </w:t>
+      </w:r>
+      <w:proofErr w:type="gramStart"/>
+      <w:r>
+        <w:rPr>
+          <w:rStyle w:val="SubtleReference"/>
+          <w:sz w:val="24"/>
+          <w:szCs w:val="24"/>
+        </w:rPr>
+        <w:t>below</w:t>
+      </w:r>
+      <w:proofErr w:type="gramEnd"/>
     </w:p>
     <w:p>
       <w:pPr>
@@ -695,10 +751,10 @@
         </w:rPr>
         <w:lastRenderedPageBreak/>
         <w:drawing>
-          <wp:inline distT="0" distB="0" distL="0" distR="0" wp14:anchorId="0097E663" wp14:editId="5F4478FC">
-            <wp:extent cx="4457700" cy="2826326"/>
-            <wp:effectExtent l="0" t="0" r="0" b="0"/>
-            <wp:docPr id="1397610623" name="Picture 1" descr="A screen shot of a computer&#10;&#10;Description automatically generated"/>
+          <wp:inline distT="0" distB="0" distL="0" distR="0" wp14:anchorId="213BC6F5" wp14:editId="63E4E9F2">
+            <wp:extent cx="2162287" cy="4206240"/>
+            <wp:effectExtent l="0" t="0" r="9525" b="3810"/>
+            <wp:docPr id="1689190536" name="Picture 1" descr="A screen shot of a computer program&#10;&#10;Description automatically generated"/>
             <wp:cNvGraphicFramePr>
               <a:graphicFrameLocks xmlns:a="http://schemas.openxmlformats.org/drawingml/2006/main" noChangeAspect="1"/>
             </wp:cNvGraphicFramePr>
@@ -706,7 +762,7 @@
               <a:graphicData uri="http://schemas.openxmlformats.org/drawingml/2006/picture">
                 <pic:pic xmlns:pic="http://schemas.openxmlformats.org/drawingml/2006/picture">
                   <pic:nvPicPr>
-                    <pic:cNvPr id="1397610623" name="Picture 1" descr="A screen shot of a computer&#10;&#10;Description automatically generated"/>
+                    <pic:cNvPr id="1689190536" name="Picture 1" descr="A screen shot of a computer program&#10;&#10;Description automatically generated"/>
                     <pic:cNvPicPr/>
                   </pic:nvPicPr>
                   <pic:blipFill>
@@ -718,7 +774,7 @@
                   <pic:spPr>
                     <a:xfrm>
                       <a:off x="0" y="0"/>
-                      <a:ext cx="4461513" cy="2828743"/>
+                      <a:ext cx="2163611" cy="4208816"/>
                     </a:xfrm>
                     <a:prstGeom prst="rect">
                       <a:avLst/>
@@ -770,8 +826,18 @@
           <w:sz w:val="24"/>
           <w:szCs w:val="24"/>
         </w:rPr>
-        <w:t xml:space="preserve"> setting presets</w:t>
-      </w:r>
+        <w:t xml:space="preserve"> setting </w:t>
+      </w:r>
+      <w:proofErr w:type="gramStart"/>
+      <w:r>
+        <w:rPr>
+          <w:rStyle w:val="SubtleReference"/>
+          <w:sz w:val="24"/>
+          <w:szCs w:val="24"/>
+        </w:rPr>
+        <w:t>presets</w:t>
+      </w:r>
+      <w:proofErr w:type="gramEnd"/>
     </w:p>
     <w:p>
       <w:pPr>
@@ -1030,6 +1096,7 @@
           <w:sz w:val="24"/>
           <w:szCs w:val="24"/>
         </w:rPr>
+        <w:lastRenderedPageBreak/>
         <w:drawing>
           <wp:inline distT="0" distB="0" distL="0" distR="0" wp14:anchorId="475B674C" wp14:editId="60C4D2AF">
             <wp:extent cx="2567940" cy="2186162"/>
@@ -1191,10 +1258,10 @@
           <w:szCs w:val="24"/>
         </w:rPr>
         <w:drawing>
-          <wp:inline distT="0" distB="0" distL="0" distR="0" wp14:anchorId="2F0E7872" wp14:editId="64E59FAA">
-            <wp:extent cx="2499360" cy="2140973"/>
+          <wp:inline distT="0" distB="0" distL="0" distR="0" wp14:anchorId="062C3268" wp14:editId="21A4AA30">
+            <wp:extent cx="2651760" cy="2274356"/>
             <wp:effectExtent l="0" t="0" r="0" b="0"/>
-            <wp:docPr id="265652488" name="Picture 1" descr="A graph showing the price of a stock market&#10;&#10;Description automatically generated"/>
+            <wp:docPr id="1490649056" name="Picture 1" descr="A graph showing price and price&#10;&#10;Description automatically generated with medium confidence"/>
             <wp:cNvGraphicFramePr>
               <a:graphicFrameLocks xmlns:a="http://schemas.openxmlformats.org/drawingml/2006/main" noChangeAspect="1"/>
             </wp:cNvGraphicFramePr>
@@ -1202,7 +1269,7 @@
               <a:graphicData uri="http://schemas.openxmlformats.org/drawingml/2006/picture">
                 <pic:pic xmlns:pic="http://schemas.openxmlformats.org/drawingml/2006/picture">
                   <pic:nvPicPr>
-                    <pic:cNvPr id="265652488" name="Picture 1" descr="A graph showing the price of a stock market&#10;&#10;Description automatically generated"/>
+                    <pic:cNvPr id="1490649056" name="Picture 1" descr="A graph showing price and price&#10;&#10;Description automatically generated with medium confidence"/>
                     <pic:cNvPicPr/>
                   </pic:nvPicPr>
                   <pic:blipFill>
@@ -1214,7 +1281,7 @@
                   <pic:spPr>
                     <a:xfrm>
                       <a:off x="0" y="0"/>
-                      <a:ext cx="2505312" cy="2146072"/>
+                      <a:ext cx="2658330" cy="2279991"/>
                     </a:xfrm>
                     <a:prstGeom prst="rect">
                       <a:avLst/>

</xml_diff>